<commit_message>
Completed MD1 and MD2
</commit_message>
<xml_diff>
--- a/MD Exercises.docx
+++ b/MD Exercises.docx
@@ -53,16 +53,14 @@
         <w:tc>
           <w:tcPr>
             <w:tcW w:w="4508" w:type="dxa"/>
+            <w:shd w:val="clear" w:color="auto" w:fill="4EA72E" w:themeFill="accent6"/>
           </w:tcPr>
           <w:p>
             <w:pPr>
               <w:spacing w:after="160" w:line="259" w:lineRule="auto"/>
             </w:pPr>
             <w:r>
-              <w:rPr>
-                <w:color w:val="4EA72E" w:themeColor="accent6"/>
-              </w:rPr>
-              <w:t>Written up most of the answers, need to check over and scan</w:t>
+              <w:t>Completed and scanned.</w:t>
             </w:r>
           </w:p>
         </w:tc>
@@ -81,18 +79,11 @@
         <w:tc>
           <w:tcPr>
             <w:tcW w:w="4508" w:type="dxa"/>
+            <w:shd w:val="clear" w:color="auto" w:fill="4EA72E" w:themeFill="accent6"/>
           </w:tcPr>
           <w:p>
-            <w:pPr>
-              <w:rPr>
-                <w:color w:val="E97132" w:themeColor="accent2"/>
-              </w:rPr>
-            </w:pPr>
-            <w:r>
-              <w:rPr>
-                <w:color w:val="E97132" w:themeColor="accent2"/>
-              </w:rPr>
-              <w:t>Written code for 2.1, does not give desired shape of RDF, need to check and attempt 2.2 and 2.3</w:t>
+            <w:r>
+              <w:t>Completed with all RDFs and some commentary about crystal structures.</w:t>
             </w:r>
           </w:p>
           <w:p>
@@ -156,20 +147,14 @@
           <w:p>
             <w:pPr>
               <w:rPr>
-                <w:color w:val="FFFF00"/>
+                <w:color w:val="4EA72E" w:themeColor="accent6"/>
               </w:rPr>
             </w:pPr>
             <w:r>
               <w:rPr>
-                <w:color w:val="FFFF00"/>
+                <w:color w:val="4EA72E" w:themeColor="accent6"/>
               </w:rPr>
-              <w:t xml:space="preserve">Written code for pressure calculation, not sure if working properly. </w:t>
-            </w:r>
-            <w:r>
-              <w:rPr>
-                <w:color w:val="FFFF00"/>
-              </w:rPr>
-              <w:t>Need to recheck and add energy calculation.</w:t>
+              <w:t>Code has been completed. Need to generate some diagrams and do the block average analysis.</w:t>
             </w:r>
           </w:p>
         </w:tc>

</xml_diff>